<commit_message>
Updated the Milestone -1 document
</commit_message>
<xml_diff>
--- a/TitansMilestone-1.docx
+++ b/TitansMilestone-1.docx
@@ -28,21 +28,8 @@
       <w:pPr>
         <w:spacing w:after="0" w:line="240" w:lineRule="auto"/>
       </w:pPr>
-      <w:proofErr w:type="spellStart"/>
-      <w:r>
-        <w:t>Rohith</w:t>
-      </w:r>
-      <w:proofErr w:type="spellEnd"/>
-      <w:r>
-        <w:t xml:space="preserve"> Reddy </w:t>
-      </w:r>
-      <w:proofErr w:type="spellStart"/>
-      <w:r>
-        <w:t>Avisakula</w:t>
-      </w:r>
-      <w:proofErr w:type="spellEnd"/>
-      <w:r>
-        <w:t xml:space="preserve">, </w:t>
+      <w:r>
+        <w:t xml:space="preserve">Rohith Reddy Avisakula, </w:t>
       </w:r>
     </w:p>
     <w:p>
@@ -78,6 +65,11 @@
       </w:r>
     </w:p>
     <w:p>
+      <w:pPr>
+        <w:rPr>
+          <w:noProof/>
+        </w:rPr>
+      </w:pPr>
       <w:r>
         <w:t xml:space="preserve">The document includes detailed description of Elements used, with their input and expected outputs. </w:t>
       </w:r>
@@ -85,29 +77,255 @@
         <w:t>So far we had gathered the icons and background images needed for the application to switch between the themes.</w:t>
       </w:r>
       <w:r>
-        <w:t xml:space="preserve"> Also added form elements like input field, Labels, Text box and search button.</w:t>
-      </w:r>
-    </w:p>
-    <w:p>
-      <w:pPr>
-        <w:pStyle w:val="Heading2"/>
-      </w:pPr>
-      <w:r>
-        <w:t>@</w:t>
-      </w:r>
-      <w:r>
+        <w:t xml:space="preserve"> Also added form elements like input field, Labels, Text box and search button</w:t>
+      </w:r>
+      <w:r>
+        <w:rPr>
+          <w:noProof/>
+        </w:rPr>
         <w:t xml:space="preserve"> </w:t>
       </w:r>
-      <w:proofErr w:type="spellStart"/>
-      <w:r>
-        <w:t>IBOutlet</w:t>
-      </w:r>
-      <w:proofErr w:type="spellEnd"/>
-    </w:p>
-    <w:p>
+    </w:p>
+    <w:p>
+      <w:pPr>
+        <w:rPr>
+          <w:noProof/>
+        </w:rPr>
+      </w:pPr>
+      <w:r>
+        <w:rPr>
+          <w:noProof/>
+        </w:rPr>
+        <w:drawing>
+          <wp:inline distT="0" distB="0" distL="0" distR="0">
+            <wp:extent cx="2324100" cy="2296595"/>
+            <wp:effectExtent l="0" t="0" r="0" b="8890"/>
+            <wp:docPr id="2" name="Picture 2"/>
+            <wp:cNvGraphicFramePr>
+              <a:graphicFrameLocks xmlns:a="http://schemas.openxmlformats.org/drawingml/2006/main" noChangeAspect="1"/>
+            </wp:cNvGraphicFramePr>
+            <a:graphic xmlns:a="http://schemas.openxmlformats.org/drawingml/2006/main">
+              <a:graphicData uri="http://schemas.openxmlformats.org/drawingml/2006/picture">
+                <pic:pic xmlns:pic="http://schemas.openxmlformats.org/drawingml/2006/picture">
+                  <pic:nvPicPr>
+                    <pic:cNvPr id="2" name="dark_background.png"/>
+                    <pic:cNvPicPr/>
+                  </pic:nvPicPr>
+                  <pic:blipFill>
+                    <a:blip r:embed="rId5">
+                      <a:extLst>
+                        <a:ext uri="{28A0092B-C50C-407E-A947-70E740481C1C}">
+                          <a14:useLocalDpi xmlns:a14="http://schemas.microsoft.com/office/drawing/2010/main" val="0"/>
+                        </a:ext>
+                      </a:extLst>
+                    </a:blip>
+                    <a:stretch>
+                      <a:fillRect/>
+                    </a:stretch>
+                  </pic:blipFill>
+                  <pic:spPr>
+                    <a:xfrm>
+                      <a:off x="0" y="0"/>
+                      <a:ext cx="2362672" cy="2334710"/>
+                    </a:xfrm>
+                    <a:prstGeom prst="rect">
+                      <a:avLst/>
+                    </a:prstGeom>
+                  </pic:spPr>
+                </pic:pic>
+              </a:graphicData>
+            </a:graphic>
+          </wp:inline>
+        </w:drawing>
+      </w:r>
+      <w:r>
+        <w:rPr>
+          <w:noProof/>
+        </w:rPr>
+        <w:t xml:space="preserve">       </w:t>
+      </w:r>
+      <w:r>
+        <w:rPr>
+          <w:noProof/>
+        </w:rPr>
+        <w:drawing>
+          <wp:inline distT="0" distB="0" distL="0" distR="0" wp14:anchorId="36C4C665" wp14:editId="35FBD1BB">
+            <wp:extent cx="2390775" cy="2290445"/>
+            <wp:effectExtent l="0" t="0" r="9525" b="0"/>
+            <wp:docPr id="3" name="Picture 3"/>
+            <wp:cNvGraphicFramePr>
+              <a:graphicFrameLocks xmlns:a="http://schemas.openxmlformats.org/drawingml/2006/main" noChangeAspect="1"/>
+            </wp:cNvGraphicFramePr>
+            <a:graphic xmlns:a="http://schemas.openxmlformats.org/drawingml/2006/main">
+              <a:graphicData uri="http://schemas.openxmlformats.org/drawingml/2006/picture">
+                <pic:pic xmlns:pic="http://schemas.openxmlformats.org/drawingml/2006/picture">
+                  <pic:nvPicPr>
+                    <pic:cNvPr id="3" name="light_background.png"/>
+                    <pic:cNvPicPr/>
+                  </pic:nvPicPr>
+                  <pic:blipFill>
+                    <a:blip r:embed="rId6">
+                      <a:extLst>
+                        <a:ext uri="{28A0092B-C50C-407E-A947-70E740481C1C}">
+                          <a14:useLocalDpi xmlns:a14="http://schemas.microsoft.com/office/drawing/2010/main" val="0"/>
+                        </a:ext>
+                      </a:extLst>
+                    </a:blip>
+                    <a:stretch>
+                      <a:fillRect/>
+                    </a:stretch>
+                  </pic:blipFill>
+                  <pic:spPr>
+                    <a:xfrm>
+                      <a:off x="0" y="0"/>
+                      <a:ext cx="2414192" cy="2312879"/>
+                    </a:xfrm>
+                    <a:prstGeom prst="rect">
+                      <a:avLst/>
+                    </a:prstGeom>
+                  </pic:spPr>
+                </pic:pic>
+              </a:graphicData>
+            </a:graphic>
+          </wp:inline>
+        </w:drawing>
+      </w:r>
+    </w:p>
+    <w:p>
+      <w:pPr>
+        <w:rPr>
+          <w:noProof/>
+        </w:rPr>
+      </w:pPr>
+      <w:r>
+        <w:rPr>
+          <w:noProof/>
+        </w:rPr>
+        <w:t>Work Distribution:</w:t>
+      </w:r>
+    </w:p>
+    <w:p>
+      <w:pPr>
+        <w:rPr>
+          <w:noProof/>
+        </w:rPr>
+      </w:pPr>
+      <w:r>
+        <w:rPr>
+          <w:noProof/>
+        </w:rPr>
+        <w:t xml:space="preserve">Rohith: </w:t>
+      </w:r>
+    </w:p>
+    <w:p>
+      <w:pPr>
+        <w:pStyle w:val="ListParagraph"/>
+        <w:numPr>
+          <w:ilvl w:val="0"/>
+          <w:numId w:val="4"/>
+        </w:numPr>
+        <w:rPr>
+          <w:noProof/>
+        </w:rPr>
+      </w:pPr>
+      <w:r>
+        <w:rPr>
+          <w:noProof/>
+        </w:rPr>
+        <w:t>Gathered the vector images for the background both for light an ddark theme</w:t>
+      </w:r>
+    </w:p>
+    <w:p>
+      <w:pPr>
+        <w:pStyle w:val="ListParagraph"/>
+        <w:numPr>
+          <w:ilvl w:val="0"/>
+          <w:numId w:val="4"/>
+        </w:numPr>
+        <w:rPr>
+          <w:noProof/>
+        </w:rPr>
+      </w:pPr>
+      <w:r>
+        <w:rPr>
+          <w:noProof/>
+        </w:rPr>
+        <w:t>Added form Elements like input text field, search button, labels</w:t>
+      </w:r>
+    </w:p>
+    <w:p>
+      <w:pPr>
+        <w:rPr>
+          <w:noProof/>
+        </w:rPr>
+      </w:pPr>
+    </w:p>
+    <w:p>
+      <w:pPr>
+        <w:rPr>
+          <w:noProof/>
+        </w:rPr>
+      </w:pPr>
+      <w:r>
+        <w:rPr>
+          <w:noProof/>
+        </w:rPr>
+        <w:t xml:space="preserve">Soujanya: </w:t>
+      </w:r>
+    </w:p>
+    <w:p>
+      <w:pPr>
+        <w:pStyle w:val="ListParagraph"/>
+        <w:numPr>
+          <w:ilvl w:val="0"/>
+          <w:numId w:val="5"/>
+        </w:numPr>
+        <w:rPr>
+          <w:noProof/>
+        </w:rPr>
+      </w:pPr>
+      <w:r>
+        <w:rPr>
+          <w:noProof/>
+        </w:rPr>
+        <w:t>I had imported and created an bg asset in the project</w:t>
+      </w:r>
+    </w:p>
+    <w:p>
+      <w:pPr>
+        <w:pStyle w:val="ListParagraph"/>
+        <w:numPr>
+          <w:ilvl w:val="0"/>
+          <w:numId w:val="5"/>
+        </w:numPr>
+        <w:rPr>
+          <w:noProof/>
+        </w:rPr>
+      </w:pPr>
+      <w:r>
+        <w:rPr>
+          <w:noProof/>
+        </w:rPr>
+        <w:t>Fixed the constrains for the elements by defining its position and made it auto-layout properties</w:t>
+      </w:r>
       <w:bookmarkStart w:id="3" w:name="_GoBack"/>
       <w:bookmarkEnd w:id="3"/>
     </w:p>
+    <w:p>
+      <w:pPr>
+        <w:rPr>
+          <w:noProof/>
+        </w:rPr>
+      </w:pPr>
+    </w:p>
+    <w:p>
+      <w:pPr>
+        <w:rPr>
+          <w:noProof/>
+        </w:rPr>
+      </w:pPr>
+    </w:p>
+    <w:p/>
     <w:sectPr>
       <w:pgSz w:w="12240" w:h="15840"/>
       <w:pgMar w:top="1440" w:right="1440" w:bottom="1440" w:left="1440" w:header="720" w:footer="720" w:gutter="0"/>
@@ -234,6 +452,92 @@
     </w:lvl>
   </w:abstractNum>
   <w:abstractNum w:abstractNumId="1" w15:restartNumberingAfterBreak="0">
+    <w:nsid w:val="2C0734CE"/>
+    <w:multiLevelType w:val="hybridMultilevel"/>
+    <w:tmpl w:val="076AE10C"/>
+    <w:lvl w:ilvl="0" w:tplc="0409000F">
+      <w:start w:val="1"/>
+      <w:numFmt w:val="decimal"/>
+      <w:lvlText w:val="%1."/>
+      <w:lvlJc w:val="left"/>
+      <w:pPr>
+        <w:ind w:left="720" w:hanging="360"/>
+      </w:pPr>
+    </w:lvl>
+    <w:lvl w:ilvl="1" w:tplc="04090019" w:tentative="1">
+      <w:start w:val="1"/>
+      <w:numFmt w:val="lowerLetter"/>
+      <w:lvlText w:val="%2."/>
+      <w:lvlJc w:val="left"/>
+      <w:pPr>
+        <w:ind w:left="1440" w:hanging="360"/>
+      </w:pPr>
+    </w:lvl>
+    <w:lvl w:ilvl="2" w:tplc="0409001B" w:tentative="1">
+      <w:start w:val="1"/>
+      <w:numFmt w:val="lowerRoman"/>
+      <w:lvlText w:val="%3."/>
+      <w:lvlJc w:val="right"/>
+      <w:pPr>
+        <w:ind w:left="2160" w:hanging="180"/>
+      </w:pPr>
+    </w:lvl>
+    <w:lvl w:ilvl="3" w:tplc="0409000F" w:tentative="1">
+      <w:start w:val="1"/>
+      <w:numFmt w:val="decimal"/>
+      <w:lvlText w:val="%4."/>
+      <w:lvlJc w:val="left"/>
+      <w:pPr>
+        <w:ind w:left="2880" w:hanging="360"/>
+      </w:pPr>
+    </w:lvl>
+    <w:lvl w:ilvl="4" w:tplc="04090019" w:tentative="1">
+      <w:start w:val="1"/>
+      <w:numFmt w:val="lowerLetter"/>
+      <w:lvlText w:val="%5."/>
+      <w:lvlJc w:val="left"/>
+      <w:pPr>
+        <w:ind w:left="3600" w:hanging="360"/>
+      </w:pPr>
+    </w:lvl>
+    <w:lvl w:ilvl="5" w:tplc="0409001B" w:tentative="1">
+      <w:start w:val="1"/>
+      <w:numFmt w:val="lowerRoman"/>
+      <w:lvlText w:val="%6."/>
+      <w:lvlJc w:val="right"/>
+      <w:pPr>
+        <w:ind w:left="4320" w:hanging="180"/>
+      </w:pPr>
+    </w:lvl>
+    <w:lvl w:ilvl="6" w:tplc="0409000F" w:tentative="1">
+      <w:start w:val="1"/>
+      <w:numFmt w:val="decimal"/>
+      <w:lvlText w:val="%7."/>
+      <w:lvlJc w:val="left"/>
+      <w:pPr>
+        <w:ind w:left="5040" w:hanging="360"/>
+      </w:pPr>
+    </w:lvl>
+    <w:lvl w:ilvl="7" w:tplc="04090019" w:tentative="1">
+      <w:start w:val="1"/>
+      <w:numFmt w:val="lowerLetter"/>
+      <w:lvlText w:val="%8."/>
+      <w:lvlJc w:val="left"/>
+      <w:pPr>
+        <w:ind w:left="5760" w:hanging="360"/>
+      </w:pPr>
+    </w:lvl>
+    <w:lvl w:ilvl="8" w:tplc="0409001B" w:tentative="1">
+      <w:start w:val="1"/>
+      <w:numFmt w:val="lowerRoman"/>
+      <w:lvlText w:val="%9."/>
+      <w:lvlJc w:val="right"/>
+      <w:pPr>
+        <w:ind w:left="6480" w:hanging="180"/>
+      </w:pPr>
+    </w:lvl>
+  </w:abstractNum>
+  <w:abstractNum w:abstractNumId="2" w15:restartNumberingAfterBreak="0">
     <w:nsid w:val="395A0310"/>
     <w:multiLevelType w:val="hybridMultilevel"/>
     <w:tmpl w:val="773EF828"/>
@@ -346,7 +650,93 @@
       </w:rPr>
     </w:lvl>
   </w:abstractNum>
-  <w:abstractNum w:abstractNumId="2" w15:restartNumberingAfterBreak="0">
+  <w:abstractNum w:abstractNumId="3" w15:restartNumberingAfterBreak="0">
+    <w:nsid w:val="47610E79"/>
+    <w:multiLevelType w:val="hybridMultilevel"/>
+    <w:tmpl w:val="EEEC8E54"/>
+    <w:lvl w:ilvl="0" w:tplc="0409000F">
+      <w:start w:val="1"/>
+      <w:numFmt w:val="decimal"/>
+      <w:lvlText w:val="%1."/>
+      <w:lvlJc w:val="left"/>
+      <w:pPr>
+        <w:ind w:left="720" w:hanging="360"/>
+      </w:pPr>
+    </w:lvl>
+    <w:lvl w:ilvl="1" w:tplc="04090019" w:tentative="1">
+      <w:start w:val="1"/>
+      <w:numFmt w:val="lowerLetter"/>
+      <w:lvlText w:val="%2."/>
+      <w:lvlJc w:val="left"/>
+      <w:pPr>
+        <w:ind w:left="1440" w:hanging="360"/>
+      </w:pPr>
+    </w:lvl>
+    <w:lvl w:ilvl="2" w:tplc="0409001B" w:tentative="1">
+      <w:start w:val="1"/>
+      <w:numFmt w:val="lowerRoman"/>
+      <w:lvlText w:val="%3."/>
+      <w:lvlJc w:val="right"/>
+      <w:pPr>
+        <w:ind w:left="2160" w:hanging="180"/>
+      </w:pPr>
+    </w:lvl>
+    <w:lvl w:ilvl="3" w:tplc="0409000F" w:tentative="1">
+      <w:start w:val="1"/>
+      <w:numFmt w:val="decimal"/>
+      <w:lvlText w:val="%4."/>
+      <w:lvlJc w:val="left"/>
+      <w:pPr>
+        <w:ind w:left="2880" w:hanging="360"/>
+      </w:pPr>
+    </w:lvl>
+    <w:lvl w:ilvl="4" w:tplc="04090019" w:tentative="1">
+      <w:start w:val="1"/>
+      <w:numFmt w:val="lowerLetter"/>
+      <w:lvlText w:val="%5."/>
+      <w:lvlJc w:val="left"/>
+      <w:pPr>
+        <w:ind w:left="3600" w:hanging="360"/>
+      </w:pPr>
+    </w:lvl>
+    <w:lvl w:ilvl="5" w:tplc="0409001B" w:tentative="1">
+      <w:start w:val="1"/>
+      <w:numFmt w:val="lowerRoman"/>
+      <w:lvlText w:val="%6."/>
+      <w:lvlJc w:val="right"/>
+      <w:pPr>
+        <w:ind w:left="4320" w:hanging="180"/>
+      </w:pPr>
+    </w:lvl>
+    <w:lvl w:ilvl="6" w:tplc="0409000F" w:tentative="1">
+      <w:start w:val="1"/>
+      <w:numFmt w:val="decimal"/>
+      <w:lvlText w:val="%7."/>
+      <w:lvlJc w:val="left"/>
+      <w:pPr>
+        <w:ind w:left="5040" w:hanging="360"/>
+      </w:pPr>
+    </w:lvl>
+    <w:lvl w:ilvl="7" w:tplc="04090019" w:tentative="1">
+      <w:start w:val="1"/>
+      <w:numFmt w:val="lowerLetter"/>
+      <w:lvlText w:val="%8."/>
+      <w:lvlJc w:val="left"/>
+      <w:pPr>
+        <w:ind w:left="5760" w:hanging="360"/>
+      </w:pPr>
+    </w:lvl>
+    <w:lvl w:ilvl="8" w:tplc="0409001B" w:tentative="1">
+      <w:start w:val="1"/>
+      <w:numFmt w:val="lowerRoman"/>
+      <w:lvlText w:val="%9."/>
+      <w:lvlJc w:val="right"/>
+      <w:pPr>
+        <w:ind w:left="6480" w:hanging="180"/>
+      </w:pPr>
+    </w:lvl>
+  </w:abstractNum>
+  <w:abstractNum w:abstractNumId="4" w15:restartNumberingAfterBreak="0">
     <w:nsid w:val="4C370E16"/>
     <w:multiLevelType w:val="hybridMultilevel"/>
     <w:tmpl w:val="2DD24D96"/>
@@ -463,10 +853,16 @@
     <w:abstractNumId w:val="0"/>
   </w:num>
   <w:num w:numId="2">
+    <w:abstractNumId w:val="2"/>
+  </w:num>
+  <w:num w:numId="3">
+    <w:abstractNumId w:val="4"/>
+  </w:num>
+  <w:num w:numId="4">
     <w:abstractNumId w:val="1"/>
   </w:num>
-  <w:num w:numId="3">
-    <w:abstractNumId w:val="2"/>
+  <w:num w:numId="5">
+    <w:abstractNumId w:val="3"/>
   </w:num>
 </w:numbering>
 </file>

</xml_diff>

<commit_message>
Updated github url to the document
</commit_message>
<xml_diff>
--- a/TitansMilestone-1.docx
+++ b/TitansMilestone-1.docx
@@ -28,8 +28,21 @@
       <w:pPr>
         <w:spacing w:after="0" w:line="240" w:lineRule="auto"/>
       </w:pPr>
-      <w:r>
-        <w:t xml:space="preserve">Rohith Reddy Avisakula, </w:t>
+      <w:proofErr w:type="spellStart"/>
+      <w:r>
+        <w:t>Rohith</w:t>
+      </w:r>
+      <w:proofErr w:type="spellEnd"/>
+      <w:r>
+        <w:t xml:space="preserve"> Reddy </w:t>
+      </w:r>
+      <w:proofErr w:type="spellStart"/>
+      <w:r>
+        <w:t>Avisakula</w:t>
+      </w:r>
+      <w:proofErr w:type="spellEnd"/>
+      <w:r>
+        <w:t xml:space="preserve">, </w:t>
       </w:r>
     </w:p>
     <w:p>
@@ -308,24 +321,41 @@
         </w:rPr>
         <w:t>Fixed the constrains for the elements by defining its position and made it auto-layout properties</w:t>
       </w:r>
+    </w:p>
+    <w:p>
+      <w:pPr>
+        <w:rPr>
+          <w:noProof/>
+        </w:rPr>
+      </w:pPr>
+    </w:p>
+    <w:p>
+      <w:pPr>
+        <w:pStyle w:val="Heading2"/>
+        <w:rPr>
+          <w:noProof/>
+        </w:rPr>
+      </w:pPr>
+      <w:r>
+        <w:rPr>
+          <w:noProof/>
+        </w:rPr>
+        <w:t>Github URL</w:t>
+      </w:r>
+    </w:p>
+    <w:p/>
+    <w:p>
+      <w:hyperlink r:id="rId7" w:history="1">
+        <w:r>
+          <w:rPr>
+            <w:rStyle w:val="Hyperlink"/>
+          </w:rPr>
+          <w:t>https://github.com/jscodebit/GeoWeather</w:t>
+        </w:r>
+      </w:hyperlink>
       <w:bookmarkStart w:id="3" w:name="_GoBack"/>
       <w:bookmarkEnd w:id="3"/>
     </w:p>
-    <w:p>
-      <w:pPr>
-        <w:rPr>
-          <w:noProof/>
-        </w:rPr>
-      </w:pPr>
-    </w:p>
-    <w:p>
-      <w:pPr>
-        <w:rPr>
-          <w:noProof/>
-        </w:rPr>
-      </w:pPr>
-    </w:p>
-    <w:p/>
     <w:sectPr>
       <w:pgSz w:w="12240" w:h="15840"/>
       <w:pgMar w:top="1440" w:right="1440" w:bottom="1440" w:left="1440" w:header="720" w:footer="720" w:gutter="0"/>
@@ -1435,6 +1465,17 @@
       <w:szCs w:val="18"/>
     </w:rPr>
   </w:style>
+  <w:style w:type="character" w:styleId="Hyperlink">
+    <w:name w:val="Hyperlink"/>
+    <w:basedOn w:val="DefaultParagraphFont"/>
+    <w:uiPriority w:val="99"/>
+    <w:unhideWhenUsed/>
+    <w:rsid w:val="009A6A06"/>
+    <w:rPr>
+      <w:color w:val="0563C1" w:themeColor="hyperlink"/>
+      <w:u w:val="single"/>
+    </w:rPr>
+  </w:style>
 </w:styles>
 </file>
 

</xml_diff>